<commit_message>
add a new publication
</commit_message>
<xml_diff>
--- a/data/Minjune_Hwang_Resume_F20.docx
+++ b/data/Minjune_Hwang_Resume_F20.docx
@@ -25,7 +25,7 @@
     <w:p>
       <w:pPr>
         <w:pStyle w:val="Heading1"/>
-        <w:spacing w:before="240"/>
+        <w:spacing w:before="0"/>
       </w:pPr>
       <w:r>
         <w:t>Education</w:t>
@@ -46,14 +46,14 @@
       <w:r>
         <w:rPr>
           <w:b/>
-          <w:sz w:val="48"/>
+          <w:sz w:val="44"/>
+          <w:szCs w:val="20"/>
         </w:rPr>
         <w:t>Minjune Hwang</w:t>
       </w:r>
     </w:p>
     <w:p>
       <w:pPr>
-        <w:spacing w:before="82"/>
         <w:ind w:left="236" w:right="1728"/>
         <w:rPr>
           <w:b/>
@@ -307,8 +307,6 @@
         </w:rPr>
         <w:t>8</w:t>
       </w:r>
-      <w:bookmarkStart w:id="0" w:name="_GoBack"/>
-      <w:bookmarkEnd w:id="0"/>
       <w:r>
         <w:rPr>
           <w:spacing w:val="-6"/>
@@ -341,7 +339,7 @@
     <w:p>
       <w:pPr>
         <w:pStyle w:val="Heading1"/>
-        <w:spacing w:before="200"/>
+        <w:spacing w:before="120"/>
       </w:pPr>
       <w:r>
         <w:t>Research &amp; Work Experience</w:t>
@@ -488,7 +486,23 @@
         <w:t xml:space="preserve">Worked with Prof. </w:t>
       </w:r>
       <w:r>
-        <w:t>Alexandre Bayen and Fangyu Wu</w:t>
+        <w:t xml:space="preserve">Alexandre </w:t>
+      </w:r>
+      <w:proofErr w:type="spellStart"/>
+      <w:r>
+        <w:t>Bayen</w:t>
+      </w:r>
+      <w:proofErr w:type="spellEnd"/>
+      <w:r>
+        <w:t xml:space="preserve"> and </w:t>
+      </w:r>
+      <w:proofErr w:type="spellStart"/>
+      <w:r>
+        <w:t>Fangyu</w:t>
+      </w:r>
+      <w:proofErr w:type="spellEnd"/>
+      <w:r>
+        <w:t xml:space="preserve"> Wu</w:t>
       </w:r>
       <w:r>
         <w:t xml:space="preserve"> on </w:t>
@@ -497,7 +511,13 @@
         <w:t>creating trajectory dataset in un</w:t>
       </w:r>
       <w:r>
-        <w:t>derstruct</w:t>
+        <w:t>der</w:t>
+      </w:r>
+      <w:r>
+        <w:t>-</w:t>
+      </w:r>
+      <w:r>
+        <w:t>struct</w:t>
       </w:r>
       <w:r>
         <w:t>ur</w:t>
@@ -535,7 +555,15 @@
         <w:t xml:space="preserve"> R-CNN </w:t>
       </w:r>
       <w:r>
-        <w:t xml:space="preserve">and RetinaNet </w:t>
+        <w:t xml:space="preserve">and </w:t>
+      </w:r>
+      <w:proofErr w:type="spellStart"/>
+      <w:r>
+        <w:t>RetinaNet</w:t>
+      </w:r>
+      <w:proofErr w:type="spellEnd"/>
+      <w:r>
+        <w:t xml:space="preserve"> </w:t>
       </w:r>
       <w:r>
         <w:t xml:space="preserve">for </w:t>
@@ -585,10 +613,13 @@
         <w:ind w:hanging="271"/>
       </w:pPr>
       <w:r>
-        <w:t>Generated statistical plots for measuring congestion and accessibility in transportation optimization framework (joint project with Uber on mobility modeling)</w:t>
-      </w:r>
-      <w:r>
-        <w:t>.</w:t>
+        <w:t>Leveraged</w:t>
+      </w:r>
+      <w:r>
+        <w:t xml:space="preserve"> trajectories </w:t>
+      </w:r>
+      <w:r>
+        <w:t>for training an agent for a vehicle in under-structured traffic environments with MPC controllers and reinforcement learning models.</w:t>
       </w:r>
     </w:p>
     <w:p>
@@ -609,8 +640,13 @@
         <w:t xml:space="preserve">Worked with Prof. </w:t>
       </w:r>
       <w:r>
-        <w:t>Laurent El Ghaoui</w:t>
-      </w:r>
+        <w:t xml:space="preserve">Laurent El </w:t>
+      </w:r>
+      <w:proofErr w:type="spellStart"/>
+      <w:r>
+        <w:t>Ghaoui</w:t>
+      </w:r>
+      <w:proofErr w:type="spellEnd"/>
       <w:r>
         <w:t xml:space="preserve"> on</w:t>
       </w:r>
@@ -930,7 +966,15 @@
         <w:t xml:space="preserve">Developed a </w:t>
       </w:r>
       <w:r>
-        <w:t>sparsity-invariant version of ResNet to detect adversarial patch attacks by occluding a part of images.</w:t>
+        <w:t xml:space="preserve">sparsity-invariant version of </w:t>
+      </w:r>
+      <w:proofErr w:type="spellStart"/>
+      <w:r>
+        <w:t>ResNet</w:t>
+      </w:r>
+      <w:proofErr w:type="spellEnd"/>
+      <w:r>
+        <w:t xml:space="preserve"> to detect adversarial patch attacks by occluding a part of images.</w:t>
       </w:r>
     </w:p>
     <w:p>
@@ -941,11 +985,19 @@
         </w:tabs>
         <w:spacing w:before="60"/>
       </w:pPr>
+      <w:proofErr w:type="spellStart"/>
       <w:r>
         <w:rPr>
           <w:b/>
         </w:rPr>
-        <w:t xml:space="preserve">Sumup Analytics </w:t>
+        <w:t>Sumup</w:t>
+      </w:r>
+      <w:proofErr w:type="spellEnd"/>
+      <w:r>
+        <w:rPr>
+          <w:b/>
+        </w:rPr>
+        <w:t xml:space="preserve"> Analytics </w:t>
       </w:r>
       <w:r>
         <w:t>– AI Research Intern</w:t>
@@ -1084,7 +1136,7 @@
           <w:sz w:val="24"/>
         </w:rPr>
       </w:pPr>
-      <w:bookmarkStart w:id="1" w:name="_Hlk46533227"/>
+      <w:bookmarkStart w:id="0" w:name="_Hlk46533227"/>
       <w:r>
         <w:rPr>
           <w:b/>
@@ -1096,7 +1148,15 @@
         <w:rPr>
           <w:sz w:val="24"/>
         </w:rPr>
-        <w:t>– Software</w:t>
+        <w:t>– Softwar</w:t>
+      </w:r>
+      <w:bookmarkStart w:id="1" w:name="_GoBack"/>
+      <w:bookmarkEnd w:id="1"/>
+      <w:r>
+        <w:rPr>
+          <w:sz w:val="24"/>
+        </w:rPr>
+        <w:t>e</w:t>
       </w:r>
       <w:r>
         <w:rPr>
@@ -1174,7 +1234,13 @@
         <w:ind w:hanging="271"/>
       </w:pPr>
       <w:r>
-        <w:t>Developed a program that parses clients’ international trade documents and categorizes them into trading terms</w:t>
+        <w:t xml:space="preserve">Developed a </w:t>
+      </w:r>
+      <w:r>
+        <w:t>machine learning model</w:t>
+      </w:r>
+      <w:r>
+        <w:t xml:space="preserve"> that parses clients’ international trade documents and categorizes them into trading terms</w:t>
       </w:r>
       <w:r>
         <w:t xml:space="preserve"> from custom documents</w:t>
@@ -1182,7 +1248,7 @@
       <w:r>
         <w:t xml:space="preserve"> with neural network models</w:t>
       </w:r>
-      <w:bookmarkEnd w:id="1"/>
+      <w:bookmarkEnd w:id="0"/>
       <w:r>
         <w:t>.</w:t>
       </w:r>
@@ -1202,13 +1268,21 @@
         <w:ind w:hanging="271"/>
       </w:pPr>
       <w:r>
-        <w:t>Programmed a web crawling software that requests JSON data from finance and customs websites, such as exchange rate, cargo tracking, or stock data, and visualize into given forms with Requests, BeautifulSoup and pandas.</w:t>
+        <w:t xml:space="preserve">Programmed a web crawling software that requests JSON data from finance and customs websites, such as exchange rate, cargo tracking, or stock data, and visualize into given forms with Requests, </w:t>
+      </w:r>
+      <w:proofErr w:type="spellStart"/>
+      <w:r>
+        <w:t>BeautifulSoup</w:t>
+      </w:r>
+      <w:proofErr w:type="spellEnd"/>
+      <w:r>
+        <w:t xml:space="preserve"> and pandas.</w:t>
       </w:r>
     </w:p>
     <w:p>
       <w:pPr>
         <w:pStyle w:val="Heading1"/>
-        <w:spacing w:before="200"/>
+        <w:spacing w:before="120"/>
       </w:pPr>
       <w:r>
         <w:t>Teaching</w:t>
@@ -1355,7 +1429,23 @@
           <w:b/>
           <w:sz w:val="24"/>
         </w:rPr>
-        <w:t>Ecole Bilingue de Berkeley</w:t>
+        <w:t xml:space="preserve">Ecole </w:t>
+      </w:r>
+      <w:proofErr w:type="spellStart"/>
+      <w:r>
+        <w:rPr>
+          <w:b/>
+          <w:sz w:val="24"/>
+        </w:rPr>
+        <w:t>Bilingue</w:t>
+      </w:r>
+      <w:proofErr w:type="spellEnd"/>
+      <w:r>
+        <w:rPr>
+          <w:b/>
+          <w:sz w:val="24"/>
+        </w:rPr>
+        <w:t xml:space="preserve"> de Berkeley</w:t>
       </w:r>
       <w:r>
         <w:rPr>
@@ -1373,7 +1463,21 @@
         <w:rPr>
           <w:sz w:val="24"/>
         </w:rPr>
-        <w:t xml:space="preserve"> (under Prof. Alexandre Bayen)</w:t>
+        <w:t xml:space="preserve"> (under Prof. Alexandre </w:t>
+      </w:r>
+      <w:proofErr w:type="spellStart"/>
+      <w:r>
+        <w:rPr>
+          <w:sz w:val="24"/>
+        </w:rPr>
+        <w:t>Bayen</w:t>
+      </w:r>
+      <w:proofErr w:type="spellEnd"/>
+      <w:r>
+        <w:rPr>
+          <w:sz w:val="24"/>
+        </w:rPr>
+        <w:t>)</w:t>
       </w:r>
       <w:r>
         <w:rPr>
@@ -1498,7 +1602,7 @@
     <w:p>
       <w:pPr>
         <w:pStyle w:val="Heading1"/>
-        <w:spacing w:before="200"/>
+        <w:spacing w:before="120"/>
       </w:pPr>
       <w:r>
         <w:t>Papers</w:t>
@@ -1535,7 +1639,18 @@
         <w:ind w:left="140"/>
       </w:pPr>
       <w:r>
-        <w:t xml:space="preserve">Fangyu Wu, Dequan Wang, </w:t>
+        <w:t xml:space="preserve">Alicia Y. Tsai </w:t>
+      </w:r>
+      <w:r>
+        <w:t xml:space="preserve">, Selim </w:t>
+      </w:r>
+      <w:proofErr w:type="spellStart"/>
+      <w:r>
+        <w:t>Günay</w:t>
+      </w:r>
+      <w:proofErr w:type="spellEnd"/>
+      <w:r>
+        <w:t xml:space="preserve">, </w:t>
       </w:r>
       <w:r>
         <w:rPr>
@@ -1545,8 +1660,146 @@
         <w:t>Minjune Hwang</w:t>
       </w:r>
       <w:r>
-        <w:t>, Chenhui Hao, Jiawei Lu, Trevor Darrell, Alexandre Bayen</w:t>
-      </w:r>
+        <w:t xml:space="preserve">, </w:t>
+      </w:r>
+      <w:proofErr w:type="spellStart"/>
+      <w:r>
+        <w:t>Che</w:t>
+      </w:r>
+      <w:r>
+        <w:t>nglong</w:t>
+      </w:r>
+      <w:proofErr w:type="spellEnd"/>
+      <w:r>
+        <w:t xml:space="preserve"> Li</w:t>
+      </w:r>
+      <w:r>
+        <w:t xml:space="preserve">, </w:t>
+      </w:r>
+      <w:proofErr w:type="spellStart"/>
+      <w:r>
+        <w:t>Pengyuan</w:t>
+      </w:r>
+      <w:proofErr w:type="spellEnd"/>
+      <w:r>
+        <w:t xml:space="preserve"> </w:t>
+      </w:r>
+      <w:proofErr w:type="spellStart"/>
+      <w:r>
+        <w:t>Zhai</w:t>
+      </w:r>
+      <w:proofErr w:type="spellEnd"/>
+      <w:r>
+        <w:t xml:space="preserve">, </w:t>
+      </w:r>
+      <w:r>
+        <w:t>Laurent</w:t>
+      </w:r>
+      <w:r>
+        <w:t xml:space="preserve"> El </w:t>
+      </w:r>
+      <w:proofErr w:type="spellStart"/>
+      <w:r>
+        <w:t>Ghaoui</w:t>
+      </w:r>
+      <w:proofErr w:type="spellEnd"/>
+      <w:r>
+        <w:t xml:space="preserve">, </w:t>
+      </w:r>
+      <w:r>
+        <w:t xml:space="preserve">Khalid M. </w:t>
+      </w:r>
+      <w:proofErr w:type="spellStart"/>
+      <w:r>
+        <w:t>Mosalam</w:t>
+      </w:r>
+      <w:proofErr w:type="spellEnd"/>
+      <w:r>
+        <w:t xml:space="preserve">. </w:t>
+      </w:r>
+      <w:r>
+        <w:rPr>
+          <w:rFonts w:ascii="Times New Roman" w:hAnsi="Times New Roman" w:cs="Times New Roman"/>
+          <w:i/>
+          <w:iCs/>
+        </w:rPr>
+        <w:t>Text Analytics for Resilience-Enabled Extreme Events Reconnaissance</w:t>
+      </w:r>
+      <w:r>
+        <w:rPr>
+          <w:rFonts w:ascii="Times New Roman" w:hAnsi="Times New Roman" w:cs="Times New Roman"/>
+          <w:i/>
+          <w:iCs/>
+        </w:rPr>
+        <w:t xml:space="preserve">. </w:t>
+      </w:r>
+      <w:r>
+        <w:t xml:space="preserve">In submission to </w:t>
+      </w:r>
+      <w:r>
+        <w:t xml:space="preserve">AI+HADR Workshop </w:t>
+      </w:r>
+      <w:r>
+        <w:t>@</w:t>
+      </w:r>
+      <w:r>
+        <w:t xml:space="preserve"> </w:t>
+      </w:r>
+      <w:proofErr w:type="spellStart"/>
+      <w:r>
+        <w:t>NeurIPS</w:t>
+      </w:r>
+      <w:proofErr w:type="spellEnd"/>
+      <w:r>
+        <w:t xml:space="preserve"> 2020</w:t>
+      </w:r>
+      <w:r>
+        <w:t>.</w:t>
+      </w:r>
+      <w:r>
+        <w:rPr>
+          <w:color w:val="0462C1"/>
+        </w:rPr>
+        <w:t xml:space="preserve"> </w:t>
+      </w:r>
+    </w:p>
+    <w:p>
+      <w:pPr>
+        <w:spacing w:before="93"/>
+        <w:ind w:left="140"/>
+      </w:pPr>
+      <w:hyperlink r:id="rId9"/>
+      <w:proofErr w:type="spellStart"/>
+      <w:r>
+        <w:t>Fangyu</w:t>
+      </w:r>
+      <w:proofErr w:type="spellEnd"/>
+      <w:r>
+        <w:t xml:space="preserve"> Wu, Dequan Wang, </w:t>
+      </w:r>
+      <w:r>
+        <w:rPr>
+          <w:b/>
+          <w:bCs/>
+        </w:rPr>
+        <w:t>Minjune Hwang</w:t>
+      </w:r>
+      <w:r>
+        <w:t xml:space="preserve">, </w:t>
+      </w:r>
+      <w:proofErr w:type="spellStart"/>
+      <w:r>
+        <w:t>Chenhui</w:t>
+      </w:r>
+      <w:proofErr w:type="spellEnd"/>
+      <w:r>
+        <w:t xml:space="preserve"> Hao, Jiawei Lu, Trevor Darrell, Alexandre </w:t>
+      </w:r>
+      <w:proofErr w:type="spellStart"/>
+      <w:r>
+        <w:t>Bayen</w:t>
+      </w:r>
+      <w:proofErr w:type="spellEnd"/>
       <w:r>
         <w:t xml:space="preserve">. </w:t>
       </w:r>
@@ -1555,93 +1808,36 @@
           <w:rFonts w:ascii="Times New Roman"/>
           <w:i/>
         </w:rPr>
-        <w:t>Motion Planning in Understructured Road Environments with Stacked Reservation Grids</w:t>
-      </w:r>
+        <w:t xml:space="preserve">Motion Planning in </w:t>
+      </w:r>
+      <w:proofErr w:type="spellStart"/>
       <w:r>
         <w:rPr>
           <w:rFonts w:ascii="Times New Roman"/>
           <w:i/>
         </w:rPr>
-        <w:t xml:space="preserve">. </w:t>
-      </w:r>
-      <w:r>
-        <w:t>Appeared in PAL workshop @ ICRA 2020</w:t>
-      </w:r>
-      <w:r>
-        <w:t>. [</w:t>
-      </w:r>
-      <w:hyperlink r:id="rId9" w:history="1">
-        <w:r>
-          <w:rPr>
-            <w:rStyle w:val="Hyperlink"/>
-            <w:u w:val="none"/>
-          </w:rPr>
-          <w:t>paper</w:t>
-        </w:r>
-      </w:hyperlink>
-      <w:r>
-        <w:t>]</w:t>
-      </w:r>
-      <w:r>
-        <w:rPr>
-          <w:color w:val="0462C1"/>
-        </w:rPr>
-        <w:t xml:space="preserve"> </w:t>
-      </w:r>
-    </w:p>
-    <w:p>
-      <w:pPr>
-        <w:spacing w:before="93"/>
-        <w:ind w:left="140"/>
-      </w:pPr>
-      <w:r>
-        <w:t>Khalid M.</w:t>
-      </w:r>
-      <w:r>
-        <w:t xml:space="preserve"> </w:t>
-      </w:r>
-      <w:r>
-        <w:t xml:space="preserve">Mosalam, Selim Günay, Alicia Yi-Ting Tsai, </w:t>
-      </w:r>
-      <w:r>
-        <w:rPr>
-          <w:b/>
-          <w:bCs/>
-        </w:rPr>
-        <w:t>Minjune Hwang</w:t>
-      </w:r>
-      <w:r>
-        <w:t xml:space="preserve">, Laurent El Ghaoui. </w:t>
-      </w:r>
+        <w:t>Understructured</w:t>
+      </w:r>
+      <w:proofErr w:type="spellEnd"/>
       <w:r>
         <w:rPr>
           <w:rFonts w:ascii="Times New Roman"/>
           <w:i/>
         </w:rPr>
-        <w:t>Building Resilience Through Structural Health Monitoring and Reconnaissance</w:t>
+        <w:t xml:space="preserve"> Road Environments with Stacked Reservation Grids</w:t>
       </w:r>
       <w:r>
         <w:rPr>
           <w:rFonts w:ascii="Times New Roman"/>
           <w:i/>
         </w:rPr>
-        <w:t>.</w:t>
-      </w:r>
-      <w:r>
-        <w:rPr>
-          <w:rFonts w:ascii="Times New Roman"/>
-          <w:iCs/>
-        </w:rPr>
-        <w:t xml:space="preserve"> </w:t>
-      </w:r>
-      <w:r>
-        <w:t>World Conference on Earthquake Engineering (WCEE) 2020</w:t>
-      </w:r>
-      <w:r>
-        <w:t>.</w:t>
-      </w:r>
-      <w:r>
-        <w:t xml:space="preserve"> [</w:t>
+        <w:t xml:space="preserve">. </w:t>
+      </w:r>
+      <w:r>
+        <w:t>Appeared in PAL workshop @ ICRA 2020</w:t>
+      </w:r>
+      <w:r>
+        <w:t>. [</w:t>
       </w:r>
       <w:hyperlink r:id="rId10" w:history="1">
         <w:r>
@@ -1661,7 +1857,107 @@
         </w:rPr>
         <w:t xml:space="preserve"> </w:t>
       </w:r>
-      <w:hyperlink r:id="rId11"/>
+    </w:p>
+    <w:p>
+      <w:pPr>
+        <w:spacing w:before="93"/>
+        <w:ind w:left="140"/>
+      </w:pPr>
+      <w:r>
+        <w:t>Khalid M.</w:t>
+      </w:r>
+      <w:r>
+        <w:t xml:space="preserve"> </w:t>
+      </w:r>
+      <w:proofErr w:type="spellStart"/>
+      <w:r>
+        <w:t>Mosalam</w:t>
+      </w:r>
+      <w:proofErr w:type="spellEnd"/>
+      <w:r>
+        <w:t xml:space="preserve">, Selim </w:t>
+      </w:r>
+      <w:proofErr w:type="spellStart"/>
+      <w:r>
+        <w:t>Günay</w:t>
+      </w:r>
+      <w:proofErr w:type="spellEnd"/>
+      <w:r>
+        <w:t>, Alicia Y</w:t>
+      </w:r>
+      <w:r>
+        <w:t>.</w:t>
+      </w:r>
+      <w:r>
+        <w:t xml:space="preserve"> Tsai, </w:t>
+      </w:r>
+      <w:r>
+        <w:rPr>
+          <w:b/>
+          <w:bCs/>
+        </w:rPr>
+        <w:t>Minjune Hwang</w:t>
+      </w:r>
+      <w:r>
+        <w:t xml:space="preserve">, Laurent El </w:t>
+      </w:r>
+      <w:proofErr w:type="spellStart"/>
+      <w:r>
+        <w:t>Ghaoui</w:t>
+      </w:r>
+      <w:proofErr w:type="spellEnd"/>
+      <w:r>
+        <w:t xml:space="preserve">. </w:t>
+      </w:r>
+      <w:r>
+        <w:rPr>
+          <w:rFonts w:ascii="Times New Roman"/>
+          <w:i/>
+        </w:rPr>
+        <w:t>Building Resilience Through Structural Health Monitoring and Reconnaissance</w:t>
+      </w:r>
+      <w:r>
+        <w:rPr>
+          <w:rFonts w:ascii="Times New Roman"/>
+          <w:i/>
+        </w:rPr>
+        <w:t>.</w:t>
+      </w:r>
+      <w:r>
+        <w:rPr>
+          <w:rFonts w:ascii="Times New Roman"/>
+          <w:iCs/>
+        </w:rPr>
+        <w:t xml:space="preserve"> </w:t>
+      </w:r>
+      <w:r>
+        <w:t>World Conference on Earthquake Engineering (WCEE) 2020</w:t>
+      </w:r>
+      <w:r>
+        <w:t>.</w:t>
+      </w:r>
+      <w:r>
+        <w:t xml:space="preserve"> [</w:t>
+      </w:r>
+      <w:hyperlink r:id="rId11" w:history="1">
+        <w:r>
+          <w:rPr>
+            <w:rStyle w:val="Hyperlink"/>
+            <w:u w:val="none"/>
+          </w:rPr>
+          <w:t>paper</w:t>
+        </w:r>
+      </w:hyperlink>
+      <w:r>
+        <w:t>]</w:t>
+      </w:r>
+      <w:r>
+        <w:rPr>
+          <w:color w:val="0462C1"/>
+        </w:rPr>
+        <w:t xml:space="preserve"> </w:t>
+      </w:r>
+      <w:hyperlink r:id="rId12"/>
     </w:p>
     <w:p>
       <w:pPr>
@@ -1669,7 +1965,23 @@
         <w:ind w:left="140"/>
       </w:pPr>
       <w:r>
-        <w:t xml:space="preserve">Michael McCoyd, Won Park, Steven Chen, Neil Shah, Ryan Roggenkemper, </w:t>
+        <w:t xml:space="preserve">Michael </w:t>
+      </w:r>
+      <w:proofErr w:type="spellStart"/>
+      <w:r>
+        <w:t>McCoyd</w:t>
+      </w:r>
+      <w:proofErr w:type="spellEnd"/>
+      <w:r>
+        <w:t xml:space="preserve">, Won Park, Steven Chen, Neil Shah, Ryan </w:t>
+      </w:r>
+      <w:proofErr w:type="spellStart"/>
+      <w:r>
+        <w:t>Roggenkemper</w:t>
+      </w:r>
+      <w:proofErr w:type="spellEnd"/>
+      <w:r>
+        <w:t xml:space="preserve">, </w:t>
       </w:r>
       <w:r>
         <w:rPr>
@@ -1679,7 +1991,15 @@
         <w:t>Minjune Hwang</w:t>
       </w:r>
       <w:r>
-        <w:t>, Jason Xinyu Liu, David Wagner</w:t>
+        <w:t xml:space="preserve">, Jason </w:t>
+      </w:r>
+      <w:proofErr w:type="spellStart"/>
+      <w:r>
+        <w:t>Xinyu</w:t>
+      </w:r>
+      <w:proofErr w:type="spellEnd"/>
+      <w:r>
+        <w:t xml:space="preserve"> Liu, David Wagner</w:t>
       </w:r>
       <w:r>
         <w:t xml:space="preserve">. </w:t>
@@ -1699,13 +2019,18 @@
         <w:t xml:space="preserve"> </w:t>
       </w:r>
       <w:r>
-        <w:t xml:space="preserve">In submission to </w:t>
-      </w:r>
-      <w:r>
         <w:t>Security</w:t>
       </w:r>
       <w:r>
-        <w:t xml:space="preserve"> in Machine Learning and its Applications (SiMLA) 2020</w:t>
+        <w:t xml:space="preserve"> in Machine Learning and its Applications (</w:t>
+      </w:r>
+      <w:proofErr w:type="spellStart"/>
+      <w:r>
+        <w:t>SiMLA</w:t>
+      </w:r>
+      <w:proofErr w:type="spellEnd"/>
+      <w:r>
+        <w:t>) 2020</w:t>
       </w:r>
       <w:r>
         <w:t xml:space="preserve">. </w:t>
@@ -1713,7 +2038,7 @@
       <w:r>
         <w:t>[</w:t>
       </w:r>
-      <w:hyperlink r:id="rId12" w:history="1">
+      <w:hyperlink r:id="rId13" w:history="1">
         <w:r>
           <w:rPr>
             <w:rStyle w:val="Hyperlink"/>
@@ -1724,7 +2049,7 @@
       <w:r>
         <w:t xml:space="preserve"> / </w:t>
       </w:r>
-      <w:hyperlink r:id="rId13" w:history="1">
+      <w:hyperlink r:id="rId14" w:history="1">
         <w:r>
           <w:rPr>
             <w:rStyle w:val="Hyperlink"/>
@@ -1739,7 +2064,7 @@
     <w:p>
       <w:pPr>
         <w:pStyle w:val="Heading1"/>
-        <w:spacing w:before="200"/>
+        <w:spacing w:before="120"/>
       </w:pPr>
       <w:r>
         <w:t>Presentation</w:t>
@@ -1863,7 +2188,21 @@
           <w:sz w:val="24"/>
         </w:rPr>
         <w:tab/>
-        <w:t xml:space="preserve">    Aug ‘20</w:t>
+        <w:t xml:space="preserve">  </w:t>
+      </w:r>
+      <w:r>
+        <w:rPr>
+          <w:color w:val="767070"/>
+          <w:sz w:val="24"/>
+        </w:rPr>
+        <w:t xml:space="preserve"> </w:t>
+      </w:r>
+      <w:r>
+        <w:rPr>
+          <w:color w:val="767070"/>
+          <w:sz w:val="24"/>
+        </w:rPr>
+        <w:t>Aug ‘20</w:t>
       </w:r>
     </w:p>
     <w:sectPr>
@@ -3476,7 +3815,7 @@
 </file>
 
 <file path=customXml/itemProps1.xml><?xml version="1.0" encoding="utf-8"?>
-<ds:datastoreItem xmlns:ds="http://schemas.openxmlformats.org/officeDocument/2006/customXml" ds:itemID="{99440E26-CDC8-49ED-B002-EEB3225552A6}">
+<ds:datastoreItem xmlns:ds="http://schemas.openxmlformats.org/officeDocument/2006/customXml" ds:itemID="{E0A0EB58-8358-44D0-8DBB-B283B5DD6A08}">
   <ds:schemaRefs>
     <ds:schemaRef ds:uri="http://schemas.openxmlformats.org/officeDocument/2006/bibliography"/>
   </ds:schemaRefs>

</xml_diff>